<commit_message>
add the 10th and11th question
</commit_message>
<xml_diff>
--- a/thinking and homwork.docx
+++ b/thinking and homwork.docx
@@ -1148,7 +1148,7 @@
         </w:numPr>
         <w:ind w:firstLineChars="0"/>
         <w:rPr>
-          <w:rFonts w:ascii="Times New Roman" w:eastAsiaTheme="minorEastAsia" w:hAnsi="Times New Roman" w:cstheme="minorBidi" w:hint="eastAsia"/>
+          <w:rFonts w:ascii="Times New Roman" w:eastAsiaTheme="minorEastAsia" w:hAnsi="Times New Roman" w:cstheme="minorBidi"/>
           <w:bCs/>
           <w:kern w:val="2"/>
           <w:szCs w:val="22"/>
@@ -1163,157 +1163,983 @@
         </w:rPr>
         <w:t>其他具体要求</w:t>
       </w:r>
+    </w:p>
+    <w:p>
+      <w:pPr>
+        <w:ind w:firstLineChars="0" w:firstLine="480"/>
+      </w:pPr>
+    </w:p>
+    <w:p>
+      <w:pPr>
+        <w:ind w:firstLine="482"/>
+      </w:pPr>
+      <w:r>
+        <w:rPr>
+          <w:b/>
+          <w:bCs/>
+        </w:rPr>
+        <w:t>7</w:t>
+      </w:r>
+      <w:r>
+        <w:rPr>
+          <w:rFonts w:hint="eastAsia"/>
+          <w:b/>
+          <w:bCs/>
+        </w:rPr>
+        <w:t>：不同角色的需求</w:t>
+      </w:r>
+      <w:proofErr w:type="gramStart"/>
+      <w:r>
+        <w:rPr>
+          <w:rFonts w:hint="eastAsia"/>
+          <w:b/>
+          <w:bCs/>
+        </w:rPr>
+        <w:t>观是否</w:t>
+      </w:r>
+      <w:proofErr w:type="gramEnd"/>
+      <w:r>
+        <w:rPr>
+          <w:rFonts w:hint="eastAsia"/>
+          <w:b/>
+          <w:bCs/>
+        </w:rPr>
+        <w:t>相同？</w:t>
+      </w:r>
+      <w:proofErr w:type="gramStart"/>
+      <w:r>
+        <w:rPr>
+          <w:rFonts w:hint="eastAsia"/>
+          <w:b/>
+          <w:bCs/>
+        </w:rPr>
+        <w:t>若不同</w:t>
+      </w:r>
+      <w:proofErr w:type="gramEnd"/>
+      <w:r>
+        <w:rPr>
+          <w:rFonts w:hint="eastAsia"/>
+          <w:b/>
+          <w:bCs/>
+        </w:rPr>
+        <w:t>的话叙述其需求观之间的差异</w:t>
+      </w:r>
+    </w:p>
+    <w:p>
+      <w:pPr>
+        <w:ind w:firstLine="482"/>
+      </w:pPr>
+      <w:r>
+        <w:rPr>
+          <w:b/>
+          <w:bCs/>
+        </w:rPr>
+        <w:t>8</w:t>
+      </w:r>
+      <w:r>
+        <w:rPr>
+          <w:rFonts w:hint="eastAsia"/>
+          <w:b/>
+          <w:bCs/>
+        </w:rPr>
+        <w:t>：不合理的需求会派生哪些问题？</w:t>
+      </w:r>
+    </w:p>
+    <w:p>
+      <w:pPr>
+        <w:ind w:firstLine="482"/>
+      </w:pPr>
+      <w:r>
+        <w:rPr>
+          <w:b/>
+          <w:bCs/>
+        </w:rPr>
+        <w:t>9</w:t>
+      </w:r>
+      <w:r>
+        <w:rPr>
+          <w:rFonts w:hint="eastAsia"/>
+          <w:b/>
+          <w:bCs/>
+        </w:rPr>
+        <w:t>：成功的需求会带来怎样的好处？</w:t>
+      </w:r>
+    </w:p>
+    <w:p>
+      <w:pPr>
+        <w:ind w:firstLine="482"/>
+        <w:rPr>
+          <w:b/>
+          <w:bCs/>
+        </w:rPr>
+      </w:pPr>
+      <w:r>
+        <w:rPr>
+          <w:b/>
+          <w:bCs/>
+        </w:rPr>
+        <w:t>10</w:t>
+      </w:r>
+      <w:r>
+        <w:rPr>
+          <w:rFonts w:hint="eastAsia"/>
+          <w:b/>
+          <w:bCs/>
+        </w:rPr>
+        <w:t>：优秀需求及需求规格说明有哪些特征？</w:t>
+      </w:r>
+    </w:p>
+    <w:p>
+      <w:pPr>
+        <w:ind w:left="358" w:firstLine="482"/>
+        <w:rPr>
+          <w:b/>
+          <w:bCs/>
+        </w:rPr>
+      </w:pPr>
+      <w:r>
+        <w:rPr>
+          <w:b/>
+          <w:bCs/>
+        </w:rPr>
+        <w:t>优秀需求的</w:t>
+      </w:r>
+      <w:r>
+        <w:rPr>
+          <w:rFonts w:hint="eastAsia"/>
+          <w:b/>
+          <w:bCs/>
+        </w:rPr>
+        <w:t>特征：</w:t>
+      </w:r>
+    </w:p>
+    <w:p>
+      <w:pPr>
+        <w:ind w:left="358" w:firstLine="480"/>
+        <w:rPr>
+          <w:bCs/>
+        </w:rPr>
+      </w:pPr>
+      <w:r>
+        <w:rPr>
+          <w:rFonts w:hint="eastAsia"/>
+          <w:bCs/>
+        </w:rPr>
+        <w:t>1</w:t>
+      </w:r>
+      <w:r>
+        <w:rPr>
+          <w:bCs/>
+        </w:rPr>
+        <w:t>.</w:t>
+      </w:r>
+      <w:r>
+        <w:rPr>
+          <w:bCs/>
+        </w:rPr>
+        <w:t>完整性</w:t>
+      </w:r>
+      <w:r>
+        <w:rPr>
+          <w:rFonts w:hint="eastAsia"/>
+          <w:bCs/>
+        </w:rPr>
+        <w:t>：</w:t>
+      </w:r>
+      <w:r>
+        <w:rPr>
+          <w:bCs/>
+        </w:rPr>
+        <w:t>每一项需求都必须完整地描述即将交付使用对的功能</w:t>
+      </w:r>
+      <w:r>
+        <w:rPr>
+          <w:rFonts w:hint="eastAsia"/>
+          <w:bCs/>
+        </w:rPr>
+        <w:t>。</w:t>
+      </w:r>
+    </w:p>
+    <w:p>
+      <w:pPr>
+        <w:ind w:left="358" w:firstLine="480"/>
+        <w:rPr>
+          <w:bCs/>
+        </w:rPr>
+      </w:pPr>
+      <w:r>
+        <w:rPr>
+          <w:rFonts w:hint="eastAsia"/>
+          <w:bCs/>
+        </w:rPr>
+        <w:t>2</w:t>
+      </w:r>
+      <w:r>
+        <w:rPr>
+          <w:bCs/>
+        </w:rPr>
+        <w:t>.</w:t>
+      </w:r>
+      <w:r>
+        <w:rPr>
+          <w:bCs/>
+        </w:rPr>
+        <w:t>正确性</w:t>
+      </w:r>
+      <w:r>
+        <w:rPr>
+          <w:rFonts w:hint="eastAsia"/>
+          <w:bCs/>
+        </w:rPr>
+        <w:t>：</w:t>
+      </w:r>
+      <w:r>
+        <w:rPr>
+          <w:bCs/>
+        </w:rPr>
+        <w:t>每一项需求都必须准确的描述将要开发的功能</w:t>
+      </w:r>
+      <w:r>
+        <w:rPr>
+          <w:rFonts w:hint="eastAsia"/>
+          <w:bCs/>
+        </w:rPr>
+        <w:t>。</w:t>
+      </w:r>
+    </w:p>
+    <w:p>
+      <w:pPr>
+        <w:ind w:left="840" w:firstLineChars="0" w:firstLine="0"/>
+        <w:rPr>
+          <w:bCs/>
+        </w:rPr>
+      </w:pPr>
+      <w:r>
+        <w:rPr>
+          <w:rFonts w:hint="eastAsia"/>
+          <w:bCs/>
+        </w:rPr>
+        <w:t>3</w:t>
+      </w:r>
+      <w:r>
+        <w:rPr>
+          <w:bCs/>
+        </w:rPr>
+        <w:t>.</w:t>
+      </w:r>
+      <w:r>
+        <w:rPr>
+          <w:bCs/>
+        </w:rPr>
+        <w:t>可行性</w:t>
+      </w:r>
+      <w:r>
+        <w:rPr>
+          <w:rFonts w:hint="eastAsia"/>
+          <w:bCs/>
+        </w:rPr>
+        <w:t>：</w:t>
+      </w:r>
+      <w:r>
+        <w:rPr>
+          <w:bCs/>
+        </w:rPr>
+        <w:t>需求必须能够在系统及其运行环境的已知能力和环境约束内实现</w:t>
+      </w:r>
+      <w:r>
+        <w:rPr>
+          <w:rFonts w:hint="eastAsia"/>
+          <w:bCs/>
+        </w:rPr>
+        <w:t>。</w:t>
+      </w:r>
+    </w:p>
+    <w:p>
+      <w:pPr>
+        <w:ind w:left="840" w:firstLineChars="0" w:firstLine="0"/>
+        <w:rPr>
+          <w:bCs/>
+        </w:rPr>
+      </w:pPr>
+      <w:r>
+        <w:rPr>
+          <w:bCs/>
+        </w:rPr>
+        <w:t>4.</w:t>
+      </w:r>
+      <w:r>
+        <w:rPr>
+          <w:bCs/>
+        </w:rPr>
+        <w:t>必要性</w:t>
+      </w:r>
+      <w:r>
+        <w:rPr>
+          <w:rFonts w:hint="eastAsia"/>
+          <w:bCs/>
+        </w:rPr>
+        <w:t>：每一项需求记录的功能都必须是用户的真正需要，或者是符合外部系统需求或某一标准而必须具备的功能。</w:t>
+      </w:r>
+    </w:p>
+    <w:p>
+      <w:pPr>
+        <w:ind w:left="840" w:firstLineChars="0" w:firstLine="0"/>
+        <w:rPr>
+          <w:bCs/>
+        </w:rPr>
+      </w:pPr>
+      <w:r>
+        <w:rPr>
+          <w:rFonts w:hint="eastAsia"/>
+          <w:bCs/>
+        </w:rPr>
+        <w:t>5</w:t>
+      </w:r>
+      <w:r>
+        <w:rPr>
+          <w:bCs/>
+        </w:rPr>
+        <w:t>.</w:t>
+      </w:r>
+      <w:r>
+        <w:rPr>
+          <w:bCs/>
+        </w:rPr>
+        <w:t>有优先次序</w:t>
+      </w:r>
+      <w:r>
+        <w:rPr>
+          <w:rFonts w:hint="eastAsia"/>
+          <w:bCs/>
+        </w:rPr>
+        <w:t>：</w:t>
+      </w:r>
+      <w:r>
+        <w:rPr>
+          <w:bCs/>
+        </w:rPr>
+        <w:t>为每一项功能需求</w:t>
+      </w:r>
+      <w:r>
+        <w:rPr>
+          <w:rFonts w:hint="eastAsia"/>
+          <w:bCs/>
+        </w:rPr>
+        <w:t>、特性或用例指定一个优先级，以表明它在产品的某一版本中的重要程度。</w:t>
+      </w:r>
+    </w:p>
+    <w:p>
+      <w:pPr>
+        <w:ind w:left="840" w:firstLineChars="0" w:firstLine="0"/>
+        <w:rPr>
+          <w:bCs/>
+        </w:rPr>
+      </w:pPr>
+      <w:r>
+        <w:rPr>
+          <w:rFonts w:hint="eastAsia"/>
+          <w:bCs/>
+        </w:rPr>
+        <w:t>6</w:t>
+      </w:r>
+      <w:r>
+        <w:rPr>
+          <w:bCs/>
+        </w:rPr>
+        <w:t>.</w:t>
+      </w:r>
+      <w:r>
+        <w:rPr>
+          <w:bCs/>
+        </w:rPr>
+        <w:t>无歧义</w:t>
+      </w:r>
+      <w:r>
+        <w:rPr>
+          <w:rFonts w:hint="eastAsia"/>
+          <w:bCs/>
+        </w:rPr>
+        <w:t>：</w:t>
+      </w:r>
+      <w:r>
+        <w:rPr>
+          <w:bCs/>
+        </w:rPr>
+        <w:t>一项需求说明对所有的读者应有一种一致的解读</w:t>
+      </w:r>
+      <w:r>
+        <w:rPr>
+          <w:rFonts w:hint="eastAsia"/>
+          <w:bCs/>
+        </w:rPr>
+        <w:t>。</w:t>
+      </w:r>
+    </w:p>
+    <w:p>
+      <w:pPr>
+        <w:ind w:left="840" w:firstLineChars="0" w:firstLine="0"/>
+        <w:rPr>
+          <w:bCs/>
+        </w:rPr>
+      </w:pPr>
+      <w:r>
+        <w:rPr>
+          <w:rFonts w:hint="eastAsia"/>
+          <w:bCs/>
+        </w:rPr>
+        <w:t>7</w:t>
+      </w:r>
+      <w:r>
+        <w:rPr>
+          <w:bCs/>
+        </w:rPr>
+        <w:t>.</w:t>
+      </w:r>
+      <w:r>
+        <w:rPr>
+          <w:bCs/>
+        </w:rPr>
+        <w:t>可验证性</w:t>
+      </w:r>
+      <w:r>
+        <w:rPr>
+          <w:rFonts w:hint="eastAsia"/>
+          <w:bCs/>
+        </w:rPr>
+        <w:t>：</w:t>
+      </w:r>
+      <w:r>
+        <w:rPr>
+          <w:bCs/>
+        </w:rPr>
+        <w:t>设计一些其他测试方法或使用其他验证方法</w:t>
+      </w:r>
+      <w:r>
+        <w:rPr>
+          <w:rFonts w:hint="eastAsia"/>
+          <w:bCs/>
+        </w:rPr>
+        <w:t>，</w:t>
+      </w:r>
+      <w:r>
+        <w:rPr>
+          <w:bCs/>
+        </w:rPr>
+        <w:t>来判断产品是否正确的实现了需求</w:t>
+      </w:r>
+      <w:r>
+        <w:rPr>
+          <w:rFonts w:hint="eastAsia"/>
+          <w:bCs/>
+        </w:rPr>
+        <w:t>。</w:t>
+      </w:r>
+    </w:p>
+    <w:p>
+      <w:pPr>
+        <w:ind w:left="840" w:firstLineChars="0" w:firstLine="0"/>
+        <w:rPr>
+          <w:b/>
+          <w:bCs/>
+        </w:rPr>
+      </w:pPr>
+    </w:p>
+    <w:p>
+      <w:pPr>
+        <w:ind w:left="840" w:firstLineChars="0" w:firstLine="0"/>
+        <w:rPr>
+          <w:b/>
+          <w:bCs/>
+        </w:rPr>
+      </w:pPr>
+      <w:r>
+        <w:rPr>
+          <w:b/>
+          <w:bCs/>
+        </w:rPr>
+        <w:lastRenderedPageBreak/>
+        <w:t>优秀的需求规格说明的特性</w:t>
+      </w:r>
+      <w:r>
+        <w:rPr>
+          <w:rFonts w:hint="eastAsia"/>
+          <w:b/>
+          <w:bCs/>
+        </w:rPr>
+        <w:t>：</w:t>
+      </w:r>
+    </w:p>
+    <w:p>
+      <w:pPr>
+        <w:ind w:left="840" w:firstLineChars="0" w:firstLine="0"/>
+        <w:rPr>
+          <w:bCs/>
+        </w:rPr>
+      </w:pPr>
+      <w:r>
+        <w:rPr>
+          <w:rFonts w:hint="eastAsia"/>
+          <w:bCs/>
+        </w:rPr>
+        <w:t>1</w:t>
+      </w:r>
+      <w:r>
+        <w:rPr>
+          <w:bCs/>
+        </w:rPr>
+        <w:t>.</w:t>
+      </w:r>
+      <w:r>
+        <w:rPr>
+          <w:bCs/>
+        </w:rPr>
+        <w:t>完整性</w:t>
+      </w:r>
+      <w:r>
+        <w:rPr>
+          <w:rFonts w:hint="eastAsia"/>
+          <w:bCs/>
+        </w:rPr>
+        <w:t>：不能泄露任何</w:t>
+      </w:r>
+      <w:r>
+        <w:rPr>
+          <w:rFonts w:hint="eastAsia"/>
+          <w:bCs/>
+        </w:rPr>
+        <w:t>需求或必要的信息。</w:t>
+      </w:r>
+    </w:p>
+    <w:p>
+      <w:pPr>
+        <w:ind w:left="840" w:firstLineChars="0" w:firstLine="0"/>
+        <w:rPr>
+          <w:bCs/>
+        </w:rPr>
+      </w:pPr>
+      <w:r>
+        <w:rPr>
+          <w:rFonts w:hint="eastAsia"/>
+          <w:bCs/>
+        </w:rPr>
+        <w:t>2</w:t>
+      </w:r>
+      <w:r>
+        <w:rPr>
+          <w:bCs/>
+        </w:rPr>
+        <w:t>.</w:t>
+      </w:r>
+      <w:r>
+        <w:rPr>
+          <w:bCs/>
+        </w:rPr>
+        <w:t>一致性</w:t>
+      </w:r>
+      <w:r>
+        <w:rPr>
+          <w:rFonts w:hint="eastAsia"/>
+          <w:bCs/>
+        </w:rPr>
+        <w:t>：</w:t>
+      </w:r>
+      <w:r>
+        <w:rPr>
+          <w:bCs/>
+        </w:rPr>
+        <w:t>不会与同一类型的其他需求或更高层次的业务</w:t>
+      </w:r>
+      <w:r>
+        <w:rPr>
+          <w:rFonts w:hint="eastAsia"/>
+          <w:bCs/>
+        </w:rPr>
+        <w:t>、</w:t>
+      </w:r>
+      <w:r>
+        <w:rPr>
+          <w:bCs/>
+        </w:rPr>
+        <w:t>系统或用户需求发生冲突</w:t>
+      </w:r>
+      <w:r>
+        <w:rPr>
+          <w:rFonts w:hint="eastAsia"/>
+          <w:bCs/>
+        </w:rPr>
+        <w:t>。</w:t>
+      </w:r>
+    </w:p>
+    <w:p>
+      <w:pPr>
+        <w:ind w:left="840" w:firstLineChars="0" w:firstLine="0"/>
+        <w:rPr>
+          <w:bCs/>
+        </w:rPr>
+      </w:pPr>
+      <w:r>
+        <w:rPr>
+          <w:rFonts w:hint="eastAsia"/>
+          <w:bCs/>
+        </w:rPr>
+        <w:t>3</w:t>
+      </w:r>
+      <w:r>
+        <w:rPr>
+          <w:bCs/>
+        </w:rPr>
+        <w:t>.</w:t>
+      </w:r>
+      <w:r>
+        <w:rPr>
+          <w:bCs/>
+        </w:rPr>
+        <w:t>可修改性</w:t>
+      </w:r>
+      <w:r>
+        <w:rPr>
+          <w:rFonts w:hint="eastAsia"/>
+          <w:bCs/>
+        </w:rPr>
+        <w:t>：</w:t>
+      </w:r>
+      <w:r>
+        <w:rPr>
+          <w:bCs/>
+        </w:rPr>
+        <w:t>必须能够对</w:t>
+      </w:r>
+      <w:r>
+        <w:rPr>
+          <w:rFonts w:hint="eastAsia"/>
+          <w:bCs/>
+        </w:rPr>
+        <w:t>S</w:t>
+      </w:r>
+      <w:r>
+        <w:rPr>
+          <w:bCs/>
+        </w:rPr>
+        <w:t>RS</w:t>
+      </w:r>
+      <w:r>
+        <w:rPr>
+          <w:bCs/>
+        </w:rPr>
+        <w:t>做必要的修订</w:t>
+      </w:r>
+      <w:r>
+        <w:rPr>
+          <w:rFonts w:hint="eastAsia"/>
+          <w:bCs/>
+        </w:rPr>
+        <w:t>。</w:t>
+      </w:r>
+    </w:p>
+    <w:p>
+      <w:pPr>
+        <w:ind w:left="840" w:firstLineChars="0" w:firstLine="0"/>
+        <w:rPr>
+          <w:bCs/>
+        </w:rPr>
+      </w:pPr>
+      <w:r>
+        <w:rPr>
+          <w:rFonts w:hint="eastAsia"/>
+          <w:bCs/>
+        </w:rPr>
+        <w:t>4</w:t>
+      </w:r>
+      <w:r>
+        <w:rPr>
+          <w:bCs/>
+        </w:rPr>
+        <w:t>.</w:t>
+      </w:r>
+      <w:r>
+        <w:rPr>
+          <w:bCs/>
+        </w:rPr>
+        <w:t>可跟踪性</w:t>
+      </w:r>
+      <w:r>
+        <w:rPr>
+          <w:rFonts w:hint="eastAsia"/>
+          <w:bCs/>
+        </w:rPr>
+        <w:t>：</w:t>
+      </w:r>
+      <w:r>
+        <w:rPr>
+          <w:bCs/>
+        </w:rPr>
+        <w:t>能找到他的来源</w:t>
+      </w:r>
+      <w:r>
+        <w:rPr>
+          <w:rFonts w:hint="eastAsia"/>
+          <w:bCs/>
+        </w:rPr>
+        <w:t>、</w:t>
+      </w:r>
+      <w:r>
+        <w:rPr>
+          <w:bCs/>
+        </w:rPr>
+        <w:t>它对应的设计单元</w:t>
+      </w:r>
+      <w:r>
+        <w:rPr>
+          <w:rFonts w:hint="eastAsia"/>
+          <w:bCs/>
+        </w:rPr>
+        <w:t>、实现它的源代码以及用于验证其是否被正确实现的测试用例。</w:t>
+      </w:r>
+    </w:p>
+    <w:p>
+      <w:pPr>
+        <w:ind w:firstLine="480"/>
+      </w:pPr>
+    </w:p>
+    <w:p>
+      <w:pPr>
+        <w:ind w:firstLine="482"/>
+      </w:pPr>
+      <w:r>
+        <w:rPr>
+          <w:b/>
+          <w:bCs/>
+        </w:rPr>
+        <w:t>11:</w:t>
+      </w:r>
+      <w:r>
+        <w:rPr>
+          <w:rFonts w:hint="eastAsia"/>
+          <w:b/>
+          <w:bCs/>
+        </w:rPr>
+        <w:t>谈谈你自己对软件需求工程的理解，及其在软件开发过程中的重要地位。</w:t>
+      </w:r>
+    </w:p>
+    <w:p>
+      <w:pPr>
+        <w:ind w:firstLine="482"/>
+        <w:rPr>
+          <w:b/>
+        </w:rPr>
+      </w:pPr>
+      <w:r>
+        <w:rPr>
+          <w:b/>
+        </w:rPr>
+        <w:t>软件需求工程的理解</w:t>
+      </w:r>
+      <w:r>
+        <w:rPr>
+          <w:rFonts w:hint="eastAsia"/>
+          <w:b/>
+        </w:rPr>
+        <w:t>：</w:t>
+      </w:r>
+    </w:p>
+    <w:p>
+      <w:pPr>
+        <w:ind w:firstLine="480"/>
+      </w:pPr>
+      <w:r>
+        <w:t>软件</w:t>
+      </w:r>
+      <w:r>
+        <w:t>需求工程主要对用户需求进行分析</w:t>
+      </w:r>
+      <w:r>
+        <w:rPr>
+          <w:rFonts w:hint="eastAsia"/>
+        </w:rPr>
+        <w:t>，</w:t>
+      </w:r>
+      <w:r>
+        <w:t>将用</w:t>
+      </w:r>
       <w:bookmarkStart w:id="0" w:name="_GoBack"/>
       <w:bookmarkEnd w:id="0"/>
-    </w:p>
-    <w:p>
-      <w:pPr>
-        <w:ind w:firstLineChars="0" w:firstLine="480"/>
-        <w:rPr>
-          <w:rFonts w:hint="eastAsia"/>
-        </w:rPr>
-      </w:pPr>
+      <w:r>
+        <w:t>户的需求用逻辑的软件工程语言表达出来</w:t>
+      </w:r>
+      <w:r>
+        <w:rPr>
+          <w:rFonts w:hint="eastAsia"/>
+        </w:rPr>
+        <w:t>，</w:t>
+      </w:r>
+      <w:r>
+        <w:t>设计好功能和数据库模型</w:t>
+      </w:r>
+      <w:r>
+        <w:rPr>
+          <w:rFonts w:hint="eastAsia"/>
+        </w:rPr>
+        <w:t>，</w:t>
+      </w:r>
+      <w:r>
+        <w:t>编写</w:t>
+      </w:r>
+      <w:proofErr w:type="gramStart"/>
+      <w:r>
+        <w:t>成软件</w:t>
+      </w:r>
+      <w:proofErr w:type="gramEnd"/>
+      <w:r>
+        <w:t>的需求说明书</w:t>
+      </w:r>
+      <w:r>
+        <w:rPr>
+          <w:rFonts w:hint="eastAsia"/>
+        </w:rPr>
+        <w:t>。</w:t>
+      </w:r>
+      <w:r>
+        <w:t>同时还应注意其他行业的术语以及行业规则</w:t>
+      </w:r>
+      <w:r>
+        <w:rPr>
+          <w:rFonts w:hint="eastAsia"/>
+        </w:rPr>
+        <w:t>，做好需求变更计划</w:t>
+      </w:r>
+      <w:proofErr w:type="gramStart"/>
+      <w:r>
+        <w:rPr>
+          <w:rFonts w:hint="eastAsia"/>
+        </w:rPr>
+        <w:t>用以项目</w:t>
+      </w:r>
+      <w:proofErr w:type="gramEnd"/>
+      <w:r>
+        <w:rPr>
+          <w:rFonts w:hint="eastAsia"/>
+        </w:rPr>
+        <w:t>正常进行。</w:t>
+      </w:r>
     </w:p>
     <w:p>
       <w:pPr>
         <w:ind w:firstLine="482"/>
-      </w:pPr>
-      <w:r>
-        <w:rPr>
-          <w:b/>
-          <w:bCs/>
-        </w:rPr>
-        <w:t>7</w:t>
-      </w:r>
-      <w:r>
-        <w:rPr>
-          <w:rFonts w:hint="eastAsia"/>
-          <w:b/>
-          <w:bCs/>
-        </w:rPr>
-        <w:t>：不同角色的需求</w:t>
-      </w:r>
-      <w:proofErr w:type="gramStart"/>
-      <w:r>
-        <w:rPr>
-          <w:rFonts w:hint="eastAsia"/>
-          <w:b/>
-          <w:bCs/>
-        </w:rPr>
-        <w:t>观是否</w:t>
-      </w:r>
-      <w:proofErr w:type="gramEnd"/>
-      <w:r>
-        <w:rPr>
-          <w:rFonts w:hint="eastAsia"/>
-          <w:b/>
-          <w:bCs/>
-        </w:rPr>
-        <w:t>相同？</w:t>
-      </w:r>
-      <w:proofErr w:type="gramStart"/>
-      <w:r>
-        <w:rPr>
-          <w:rFonts w:hint="eastAsia"/>
-          <w:b/>
-          <w:bCs/>
-        </w:rPr>
-        <w:t>若不同</w:t>
-      </w:r>
-      <w:proofErr w:type="gramEnd"/>
-      <w:r>
-        <w:rPr>
-          <w:rFonts w:hint="eastAsia"/>
-          <w:b/>
-          <w:bCs/>
-        </w:rPr>
-        <w:t>的话叙述其需求观之间的差异</w:t>
-      </w:r>
-    </w:p>
-    <w:p>
-      <w:pPr>
-        <w:ind w:firstLine="482"/>
-      </w:pPr>
-      <w:r>
-        <w:rPr>
-          <w:b/>
-          <w:bCs/>
-        </w:rPr>
-        <w:t>8</w:t>
-      </w:r>
-      <w:r>
-        <w:rPr>
-          <w:rFonts w:hint="eastAsia"/>
-          <w:b/>
-          <w:bCs/>
-        </w:rPr>
-        <w:t>：不合理的需求会派生哪些问题？</w:t>
-      </w:r>
-    </w:p>
-    <w:p>
-      <w:pPr>
-        <w:ind w:firstLine="482"/>
-      </w:pPr>
-      <w:r>
-        <w:rPr>
-          <w:b/>
-          <w:bCs/>
-        </w:rPr>
-        <w:t>9</w:t>
-      </w:r>
-      <w:r>
-        <w:rPr>
-          <w:rFonts w:hint="eastAsia"/>
-          <w:b/>
-          <w:bCs/>
-        </w:rPr>
-        <w:t>：成功的需求会带来怎样的好处？</w:t>
-      </w:r>
-    </w:p>
-    <w:p>
-      <w:pPr>
-        <w:ind w:firstLine="482"/>
-      </w:pPr>
-      <w:r>
-        <w:rPr>
-          <w:b/>
-          <w:bCs/>
-        </w:rPr>
-        <w:t>10</w:t>
-      </w:r>
-      <w:r>
-        <w:rPr>
-          <w:rFonts w:hint="eastAsia"/>
-          <w:b/>
-          <w:bCs/>
-        </w:rPr>
-        <w:t>：优秀需求及需求规格说明有哪些特征？</w:t>
-      </w:r>
-    </w:p>
-    <w:p>
-      <w:pPr>
-        <w:ind w:firstLine="482"/>
-      </w:pPr>
-      <w:r>
-        <w:rPr>
-          <w:b/>
-          <w:bCs/>
-        </w:rPr>
-        <w:t>11:</w:t>
-      </w:r>
-      <w:r>
-        <w:rPr>
-          <w:rFonts w:hint="eastAsia"/>
-          <w:b/>
-          <w:bCs/>
-        </w:rPr>
-        <w:t>谈谈你自己对软件需求工程的理解，及其在软件开发过程中的重要地位。</w:t>
+        <w:rPr>
+          <w:b/>
+          <w:bCs/>
+        </w:rPr>
+      </w:pPr>
+      <w:r>
+        <w:rPr>
+          <w:rFonts w:hint="eastAsia"/>
+          <w:b/>
+          <w:bCs/>
+        </w:rPr>
+        <w:t>软件开发过程中的重要地位</w:t>
+      </w:r>
+      <w:r>
+        <w:rPr>
+          <w:rFonts w:hint="eastAsia"/>
+          <w:b/>
+          <w:bCs/>
+        </w:rPr>
+        <w:t>：</w:t>
       </w:r>
     </w:p>
     <w:p>
       <w:pPr>
         <w:ind w:firstLine="480"/>
-      </w:pPr>
+        <w:rPr>
+          <w:rFonts w:hint="eastAsia"/>
+          <w:bCs/>
+        </w:rPr>
+      </w:pPr>
+      <w:r>
+        <w:rPr>
+          <w:bCs/>
+        </w:rPr>
+        <w:t>软件的</w:t>
+      </w:r>
+      <w:r>
+        <w:rPr>
+          <w:bCs/>
+        </w:rPr>
+        <w:t>开发一共由六个阶段组成</w:t>
+      </w:r>
+      <w:r>
+        <w:rPr>
+          <w:rFonts w:hint="eastAsia"/>
+          <w:bCs/>
+        </w:rPr>
+        <w:t>，</w:t>
+      </w:r>
+      <w:r>
+        <w:rPr>
+          <w:bCs/>
+        </w:rPr>
+        <w:t>分别是</w:t>
+      </w:r>
+      <w:r>
+        <w:rPr>
+          <w:rFonts w:hint="eastAsia"/>
+          <w:bCs/>
+        </w:rPr>
+        <w:t>：</w:t>
+      </w:r>
+      <w:r>
+        <w:rPr>
+          <w:bCs/>
+        </w:rPr>
+        <w:t>项目计划阶段</w:t>
+      </w:r>
+      <w:r>
+        <w:rPr>
+          <w:rFonts w:hint="eastAsia"/>
+          <w:bCs/>
+        </w:rPr>
+        <w:t>、</w:t>
+      </w:r>
+      <w:r>
+        <w:rPr>
+          <w:bCs/>
+        </w:rPr>
+        <w:t>项目需求分析阶段</w:t>
+      </w:r>
+      <w:r>
+        <w:rPr>
+          <w:rFonts w:hint="eastAsia"/>
+          <w:bCs/>
+        </w:rPr>
+        <w:t>、</w:t>
+      </w:r>
+      <w:r>
+        <w:rPr>
+          <w:bCs/>
+        </w:rPr>
+        <w:t>项目设计阶段</w:t>
+      </w:r>
+      <w:r>
+        <w:rPr>
+          <w:rFonts w:hint="eastAsia"/>
+          <w:bCs/>
+        </w:rPr>
+        <w:t>、编码阶段、软件测试阶段及维护阶段。软件需求工程就是解决软件开发过程中的第二个阶段即项目需求分析阶段的重要解决</w:t>
+      </w:r>
+      <w:r>
+        <w:rPr>
+          <w:rFonts w:hint="eastAsia"/>
+          <w:bCs/>
+        </w:rPr>
+        <w:t>方法</w:t>
+      </w:r>
+      <w:r>
+        <w:rPr>
+          <w:rFonts w:hint="eastAsia"/>
+          <w:bCs/>
+        </w:rPr>
+        <w:t>。</w:t>
+      </w:r>
     </w:p>
     <w:sectPr>
       <w:pgSz w:w="11906" w:h="16838"/>

</xml_diff>